<commit_message>
feat: Added MVP document
</commit_message>
<xml_diff>
--- a/MVP/7WWA_Minimum_Viable_Product.docx
+++ b/MVP/7WWA_Minimum_Viable_Product.docx
@@ -10,15 +10,13 @@
           <w:szCs w:val="28"/>
         </w:rPr>
       </w:pPr>
-      <w:bookmarkStart w:id="0" w:name="_GoBack"/>
-      <w:bookmarkEnd w:id="0"/>
       <w:r>
         <w:rPr>
           <w:b/>
           <w:sz w:val="28"/>
           <w:szCs w:val="28"/>
         </w:rPr>
-        <w:t>Assignment 1-3: Minimum Viable Product</w:t>
+        <w:t>Minimum Viable Product</w:t>
       </w:r>
     </w:p>
     <w:p>
@@ -39,7 +37,7 @@
           <w:szCs w:val="24"/>
           <w:u w:val="single"/>
         </w:rPr>
-        <w:t>User Story I</w:t>
+        <w:t xml:space="preserve">User Story </w:t>
       </w:r>
     </w:p>
     <w:p>
@@ -78,48 +76,30 @@
         </w:rPr>
         <w:t xml:space="preserve">Using the command line interface (CLI) or console, create an app to </w:t>
       </w:r>
-      <w:r>
-        <w:rPr>
-          <w:sz w:val="24"/>
-          <w:szCs w:val="24"/>
-        </w:rPr>
-        <w:t>guide fitness club members</w:t>
-      </w:r>
-      <w:r>
-        <w:rPr>
-          <w:sz w:val="24"/>
-          <w:szCs w:val="24"/>
-        </w:rPr>
-        <w:t>’</w:t>
-      </w:r>
-      <w:r>
-        <w:rPr>
-          <w:sz w:val="24"/>
-          <w:szCs w:val="24"/>
-        </w:rPr>
-        <w:t xml:space="preserve"> diet evaluations </w:t>
-      </w:r>
-      <w:r>
-        <w:rPr>
-          <w:sz w:val="24"/>
-          <w:szCs w:val="24"/>
-        </w:rPr>
-        <w:t xml:space="preserve">(with club nutritionist as evaluation administrator) </w:t>
-      </w:r>
-      <w:r>
-        <w:rPr>
-          <w:sz w:val="24"/>
-          <w:szCs w:val="24"/>
-        </w:rPr>
-        <w:t xml:space="preserve">by recording values of </w:t>
-      </w:r>
-      <w:r>
-        <w:rPr>
-          <w:sz w:val="24"/>
-          <w:szCs w:val="24"/>
-        </w:rPr>
-        <w:t>members’ daily nutritional intake in grams per nutrient.  The app will then calculate numbers of calories with respect to nutrient (fat, carbs, protein, etc.) and display resulting values for nutritionist and members.</w:t>
-      </w:r>
+    </w:p>
+    <w:p>
+      <w:pPr>
+        <w:rPr>
+          <w:sz w:val="24"/>
+          <w:szCs w:val="24"/>
+        </w:rPr>
+      </w:pPr>
+    </w:p>
+    <w:p>
+      <w:pPr>
+        <w:rPr>
+          <w:sz w:val="24"/>
+          <w:szCs w:val="24"/>
+        </w:rPr>
+      </w:pPr>
+    </w:p>
+    <w:p>
+      <w:pPr>
+        <w:rPr>
+          <w:sz w:val="24"/>
+          <w:szCs w:val="24"/>
+        </w:rPr>
+      </w:pPr>
     </w:p>
     <w:p>
       <w:pPr>
@@ -162,8 +142,32 @@
           <w:sz w:val="24"/>
           <w:szCs w:val="24"/>
         </w:rPr>
-        <w:t xml:space="preserve"> via the console to enter grams consumed daily for protein, fat and carbohydrates, respectively.</w:t>
-      </w:r>
+        <w:t xml:space="preserve"> via the console to enter </w:t>
+      </w:r>
+    </w:p>
+    <w:p>
+      <w:pPr>
+        <w:rPr>
+          <w:sz w:val="24"/>
+          <w:szCs w:val="24"/>
+        </w:rPr>
+      </w:pPr>
+    </w:p>
+    <w:p>
+      <w:pPr>
+        <w:rPr>
+          <w:sz w:val="24"/>
+          <w:szCs w:val="24"/>
+        </w:rPr>
+      </w:pPr>
+    </w:p>
+    <w:p>
+      <w:pPr>
+        <w:rPr>
+          <w:sz w:val="24"/>
+          <w:szCs w:val="24"/>
+        </w:rPr>
+      </w:pPr>
     </w:p>
     <w:p>
       <w:pPr>
@@ -182,75 +186,32 @@
           <w:sz w:val="24"/>
           <w:szCs w:val="24"/>
         </w:rPr>
-        <w:t xml:space="preserve"> </w:t>
-      </w:r>
-      <w:r>
-        <w:rPr>
-          <w:sz w:val="24"/>
-          <w:szCs w:val="24"/>
-        </w:rPr>
-        <w:t>Calculate numbers of calories using formulas as follows:</w:t>
-      </w:r>
-    </w:p>
-    <w:p>
-      <w:pPr>
-        <w:pStyle w:val="ListParagraph"/>
-        <w:numPr>
-          <w:ilvl w:val="1"/>
-          <w:numId w:val="2"/>
-        </w:numPr>
-        <w:rPr>
-          <w:sz w:val="24"/>
-          <w:szCs w:val="24"/>
-        </w:rPr>
-      </w:pPr>
-      <w:r>
-        <w:rPr>
-          <w:sz w:val="24"/>
-          <w:szCs w:val="24"/>
-        </w:rPr>
-        <w:t>Total calories from fat = fat grams x 9 calories</w:t>
-      </w:r>
-    </w:p>
-    <w:p>
-      <w:pPr>
-        <w:pStyle w:val="ListParagraph"/>
-        <w:numPr>
-          <w:ilvl w:val="1"/>
-          <w:numId w:val="2"/>
-        </w:numPr>
-        <w:rPr>
-          <w:sz w:val="24"/>
-          <w:szCs w:val="24"/>
-        </w:rPr>
-      </w:pPr>
-      <w:r>
-        <w:rPr>
-          <w:sz w:val="24"/>
-          <w:szCs w:val="24"/>
-        </w:rPr>
-        <w:t>Total calories from carbohydrates = carbohydrates grams x 4 calories</w:t>
-      </w:r>
-    </w:p>
-    <w:p>
-      <w:pPr>
-        <w:pStyle w:val="ListParagraph"/>
-        <w:numPr>
-          <w:ilvl w:val="1"/>
-          <w:numId w:val="2"/>
-        </w:numPr>
-        <w:rPr>
-          <w:sz w:val="24"/>
-          <w:szCs w:val="24"/>
-        </w:rPr>
-      </w:pPr>
-      <w:r>
-        <w:rPr>
-          <w:sz w:val="24"/>
-          <w:szCs w:val="24"/>
-        </w:rPr>
-        <w:t>Total calories protein = protein grams x 4 calories</w:t>
-      </w:r>
+        <w:t xml:space="preserve">Calculate numbers of </w:t>
+      </w:r>
+    </w:p>
+    <w:p>
+      <w:pPr>
+        <w:rPr>
+          <w:sz w:val="24"/>
+          <w:szCs w:val="24"/>
+        </w:rPr>
+      </w:pPr>
+    </w:p>
+    <w:p>
+      <w:pPr>
+        <w:rPr>
+          <w:sz w:val="24"/>
+          <w:szCs w:val="24"/>
+        </w:rPr>
+      </w:pPr>
+    </w:p>
+    <w:p>
+      <w:pPr>
+        <w:rPr>
+          <w:sz w:val="24"/>
+          <w:szCs w:val="24"/>
+        </w:rPr>
+      </w:pPr>
     </w:p>
     <w:p>
       <w:pPr>
@@ -269,358 +230,138 @@
           <w:sz w:val="24"/>
           <w:szCs w:val="24"/>
         </w:rPr>
-        <w:t>Display list of nutrients above with respective resulting calories consumed per nutrient.</w:t>
-      </w:r>
-    </w:p>
-    <w:p>
-      <w:pPr>
-        <w:rPr>
-          <w:sz w:val="24"/>
-          <w:szCs w:val="24"/>
-        </w:rPr>
-      </w:pPr>
-    </w:p>
-    <w:p>
-      <w:pPr>
-        <w:rPr>
-          <w:b/>
-          <w:i/>
-          <w:sz w:val="24"/>
-          <w:szCs w:val="24"/>
-          <w:u w:val="single"/>
-        </w:rPr>
-      </w:pPr>
-      <w:r>
-        <w:rPr>
-          <w:b/>
-          <w:i/>
-          <w:sz w:val="24"/>
-          <w:szCs w:val="24"/>
-          <w:u w:val="single"/>
-        </w:rPr>
-        <w:t>User Story I</w:t>
-      </w:r>
-    </w:p>
-    <w:p>
-      <w:pPr>
-        <w:rPr>
-          <w:i/>
-          <w:sz w:val="24"/>
-          <w:szCs w:val="24"/>
-        </w:rPr>
-      </w:pPr>
-      <w:r>
-        <w:rPr>
-          <w:i/>
-          <w:sz w:val="24"/>
-          <w:szCs w:val="24"/>
-        </w:rPr>
-        <w:t>Software Purpose</w:t>
-      </w:r>
-    </w:p>
-    <w:p>
-      <w:pPr>
-        <w:pStyle w:val="ListParagraph"/>
-        <w:numPr>
-          <w:ilvl w:val="0"/>
-          <w:numId w:val="1"/>
-        </w:numPr>
-        <w:rPr>
-          <w:sz w:val="24"/>
-          <w:szCs w:val="24"/>
-        </w:rPr>
-      </w:pPr>
-      <w:r>
-        <w:rPr>
-          <w:sz w:val="24"/>
-          <w:szCs w:val="24"/>
-        </w:rPr>
-        <w:t xml:space="preserve">Using the command line interface (CLI) or console, create an app </w:t>
-      </w:r>
-      <w:r>
-        <w:rPr>
-          <w:sz w:val="24"/>
-          <w:szCs w:val="24"/>
-        </w:rPr>
-        <w:t xml:space="preserve">for </w:t>
-      </w:r>
-      <w:r>
-        <w:rPr>
-          <w:sz w:val="24"/>
-          <w:szCs w:val="24"/>
-        </w:rPr>
-        <w:t xml:space="preserve">users </w:t>
-      </w:r>
-      <w:r>
-        <w:rPr>
-          <w:sz w:val="24"/>
-          <w:szCs w:val="24"/>
-        </w:rPr>
-        <w:t xml:space="preserve">to </w:t>
-      </w:r>
-      <w:r>
-        <w:rPr>
-          <w:sz w:val="24"/>
-          <w:szCs w:val="24"/>
-        </w:rPr>
-        <w:t>translate easy-to-remember, alphanumeric business phone numbers back to the phone numbers’ original numeric format, such that 555-GET-FOOD would result in 555-438-3663, for example.</w:t>
-      </w:r>
-      <w:r>
-        <w:rPr>
-          <w:sz w:val="24"/>
-          <w:szCs w:val="24"/>
-        </w:rPr>
-        <w:t xml:space="preserve"> </w:t>
-      </w:r>
-    </w:p>
-    <w:p>
-      <w:pPr>
-        <w:rPr>
-          <w:i/>
-          <w:sz w:val="24"/>
-          <w:szCs w:val="24"/>
-        </w:rPr>
-      </w:pPr>
-      <w:r>
-        <w:rPr>
-          <w:i/>
-          <w:sz w:val="24"/>
-          <w:szCs w:val="24"/>
-        </w:rPr>
-        <w:t>Software Requirements</w:t>
-      </w:r>
-    </w:p>
-    <w:p>
-      <w:pPr>
-        <w:pStyle w:val="ListParagraph"/>
-        <w:numPr>
-          <w:ilvl w:val="0"/>
-          <w:numId w:val="3"/>
-        </w:numPr>
-        <w:rPr>
-          <w:sz w:val="24"/>
-          <w:szCs w:val="24"/>
-        </w:rPr>
-      </w:pPr>
-      <w:r>
-        <w:rPr>
-          <w:sz w:val="24"/>
-          <w:szCs w:val="24"/>
-        </w:rPr>
-        <w:t>Prompt user via the console to enter alphanumeric phone number that they desire to translate into only numbers.</w:t>
-      </w:r>
-    </w:p>
-    <w:p>
-      <w:pPr>
-        <w:pStyle w:val="ListParagraph"/>
-        <w:numPr>
-          <w:ilvl w:val="0"/>
-          <w:numId w:val="3"/>
-        </w:numPr>
-        <w:rPr>
-          <w:sz w:val="24"/>
-          <w:szCs w:val="24"/>
-        </w:rPr>
-      </w:pPr>
-      <w:r>
-        <w:rPr>
-          <w:sz w:val="24"/>
-          <w:szCs w:val="24"/>
-        </w:rPr>
-        <w:t>Convert letters to numbers such that:</w:t>
-      </w:r>
-    </w:p>
-    <w:p>
-      <w:pPr>
-        <w:pStyle w:val="ListParagraph"/>
-        <w:numPr>
-          <w:ilvl w:val="1"/>
-          <w:numId w:val="4"/>
-        </w:numPr>
-        <w:rPr>
-          <w:sz w:val="24"/>
-          <w:szCs w:val="24"/>
-        </w:rPr>
-      </w:pPr>
-      <w:r>
-        <w:rPr>
-          <w:sz w:val="24"/>
-          <w:szCs w:val="24"/>
-        </w:rPr>
-        <w:t>A, B, and C = 2</w:t>
-      </w:r>
-    </w:p>
-    <w:p>
-      <w:pPr>
-        <w:pStyle w:val="ListParagraph"/>
-        <w:numPr>
-          <w:ilvl w:val="1"/>
-          <w:numId w:val="4"/>
-        </w:numPr>
-        <w:rPr>
-          <w:sz w:val="24"/>
-          <w:szCs w:val="24"/>
-        </w:rPr>
-      </w:pPr>
-      <w:r>
-        <w:rPr>
-          <w:sz w:val="24"/>
-          <w:szCs w:val="24"/>
-        </w:rPr>
-        <w:t>D, E, and F = 3</w:t>
-      </w:r>
-    </w:p>
-    <w:p>
-      <w:pPr>
-        <w:pStyle w:val="ListParagraph"/>
-        <w:numPr>
-          <w:ilvl w:val="1"/>
-          <w:numId w:val="4"/>
-        </w:numPr>
-        <w:rPr>
-          <w:sz w:val="24"/>
-          <w:szCs w:val="24"/>
-        </w:rPr>
-      </w:pPr>
-      <w:r>
-        <w:rPr>
-          <w:sz w:val="24"/>
-          <w:szCs w:val="24"/>
-        </w:rPr>
-        <w:t>G, H, and I = 4</w:t>
-      </w:r>
-    </w:p>
-    <w:p>
-      <w:pPr>
-        <w:pStyle w:val="ListParagraph"/>
-        <w:numPr>
-          <w:ilvl w:val="1"/>
-          <w:numId w:val="4"/>
-        </w:numPr>
-        <w:rPr>
-          <w:sz w:val="24"/>
-          <w:szCs w:val="24"/>
-        </w:rPr>
-      </w:pPr>
-      <w:r>
-        <w:rPr>
-          <w:sz w:val="24"/>
-          <w:szCs w:val="24"/>
-        </w:rPr>
-        <w:t>J, K, and L = 5</w:t>
-      </w:r>
-    </w:p>
-    <w:p>
-      <w:pPr>
-        <w:pStyle w:val="ListParagraph"/>
-        <w:numPr>
-          <w:ilvl w:val="1"/>
-          <w:numId w:val="4"/>
-        </w:numPr>
-        <w:rPr>
-          <w:sz w:val="24"/>
-          <w:szCs w:val="24"/>
-        </w:rPr>
-      </w:pPr>
-      <w:r>
-        <w:rPr>
-          <w:sz w:val="24"/>
-          <w:szCs w:val="24"/>
-        </w:rPr>
-        <w:t>M, N, and O = 6</w:t>
-      </w:r>
-    </w:p>
-    <w:p>
-      <w:pPr>
-        <w:pStyle w:val="ListParagraph"/>
-        <w:numPr>
-          <w:ilvl w:val="1"/>
-          <w:numId w:val="4"/>
-        </w:numPr>
-        <w:rPr>
-          <w:sz w:val="24"/>
-          <w:szCs w:val="24"/>
-        </w:rPr>
-      </w:pPr>
-      <w:r>
-        <w:rPr>
-          <w:sz w:val="24"/>
-          <w:szCs w:val="24"/>
-        </w:rPr>
-        <w:t>P, Q, R, and A = 7</w:t>
-      </w:r>
-    </w:p>
-    <w:p>
-      <w:pPr>
-        <w:pStyle w:val="ListParagraph"/>
-        <w:numPr>
-          <w:ilvl w:val="1"/>
-          <w:numId w:val="4"/>
-        </w:numPr>
-        <w:rPr>
-          <w:sz w:val="24"/>
-          <w:szCs w:val="24"/>
-        </w:rPr>
-      </w:pPr>
-      <w:r>
-        <w:rPr>
-          <w:sz w:val="24"/>
-          <w:szCs w:val="24"/>
-        </w:rPr>
-        <w:t>T, U, and V = 8</w:t>
-      </w:r>
-    </w:p>
-    <w:p>
-      <w:pPr>
-        <w:pStyle w:val="ListParagraph"/>
-        <w:numPr>
-          <w:ilvl w:val="1"/>
-          <w:numId w:val="4"/>
-        </w:numPr>
-        <w:rPr>
-          <w:sz w:val="24"/>
-          <w:szCs w:val="24"/>
-        </w:rPr>
-      </w:pPr>
-      <w:r>
-        <w:rPr>
-          <w:sz w:val="24"/>
-          <w:szCs w:val="24"/>
-        </w:rPr>
-        <w:lastRenderedPageBreak/>
-        <w:t xml:space="preserve">W, X, Y, and Z = </w:t>
-      </w:r>
-      <w:r>
-        <w:rPr>
-          <w:sz w:val="24"/>
-          <w:szCs w:val="24"/>
-        </w:rPr>
-        <w:t>9</w:t>
-      </w:r>
-    </w:p>
-    <w:p>
-      <w:pPr>
-        <w:pStyle w:val="ListParagraph"/>
-        <w:numPr>
-          <w:ilvl w:val="0"/>
-          <w:numId w:val="3"/>
-        </w:numPr>
-        <w:rPr>
-          <w:sz w:val="24"/>
-          <w:szCs w:val="24"/>
-        </w:rPr>
-      </w:pPr>
-      <w:r>
-        <w:rPr>
-          <w:sz w:val="24"/>
-          <w:szCs w:val="24"/>
-        </w:rPr>
-        <w:t>Display the results of the alphanumeric to numeric conversion.</w:t>
+        <w:t xml:space="preserve">Display list of </w:t>
+      </w:r>
+    </w:p>
+    <w:p>
+      <w:pPr>
+        <w:rPr>
+          <w:sz w:val="24"/>
+          <w:szCs w:val="24"/>
+        </w:rPr>
+      </w:pPr>
+      <w:r>
+        <w:rPr>
+          <w:sz w:val="24"/>
+          <w:szCs w:val="24"/>
+        </w:rPr>
+        <w:br/>
+        <w:t>- Specific</w:t>
+      </w:r>
+    </w:p>
+    <w:p>
+      <w:pPr>
+        <w:rPr>
+          <w:sz w:val="24"/>
+          <w:szCs w:val="24"/>
+        </w:rPr>
+      </w:pPr>
+    </w:p>
+    <w:p>
+      <w:pPr>
+        <w:rPr>
+          <w:sz w:val="24"/>
+          <w:szCs w:val="24"/>
+        </w:rPr>
+      </w:pPr>
+      <w:r>
+        <w:rPr>
+          <w:sz w:val="24"/>
+          <w:szCs w:val="24"/>
+        </w:rPr>
+        <w:br/>
+        <w:t>- Measurable</w:t>
+      </w:r>
+    </w:p>
+    <w:p>
+      <w:pPr>
+        <w:rPr>
+          <w:sz w:val="24"/>
+          <w:szCs w:val="24"/>
+        </w:rPr>
+      </w:pPr>
+    </w:p>
+    <w:p>
+      <w:pPr>
+        <w:rPr>
+          <w:sz w:val="24"/>
+          <w:szCs w:val="24"/>
+        </w:rPr>
+      </w:pPr>
+      <w:r>
+        <w:rPr>
+          <w:sz w:val="24"/>
+          <w:szCs w:val="24"/>
+        </w:rPr>
+        <w:br/>
+        <w:t>- Attainable</w:t>
+      </w:r>
+      <w:r>
+        <w:rPr>
+          <w:sz w:val="24"/>
+          <w:szCs w:val="24"/>
+        </w:rPr>
+        <w:br/>
+      </w:r>
+    </w:p>
+    <w:p>
+      <w:pPr>
+        <w:rPr>
+          <w:sz w:val="24"/>
+          <w:szCs w:val="24"/>
+        </w:rPr>
+      </w:pPr>
+    </w:p>
+    <w:p>
+      <w:pPr>
+        <w:rPr>
+          <w:sz w:val="24"/>
+          <w:szCs w:val="24"/>
+        </w:rPr>
+      </w:pPr>
+      <w:r>
+        <w:rPr>
+          <w:sz w:val="24"/>
+          <w:szCs w:val="24"/>
+        </w:rPr>
+        <w:t>- Relevant</w:t>
+      </w:r>
+      <w:r>
+        <w:rPr>
+          <w:sz w:val="24"/>
+          <w:szCs w:val="24"/>
+        </w:rPr>
+        <w:br/>
+      </w:r>
+    </w:p>
+    <w:p>
+      <w:pPr>
+        <w:rPr>
+          <w:sz w:val="24"/>
+          <w:szCs w:val="24"/>
+        </w:rPr>
+      </w:pPr>
+      <w:bookmarkStart w:id="0" w:name="_GoBack"/>
+      <w:bookmarkEnd w:id="0"/>
+    </w:p>
+    <w:p>
+      <w:pPr>
+        <w:rPr>
+          <w:sz w:val="24"/>
+          <w:szCs w:val="24"/>
+        </w:rPr>
+      </w:pPr>
+      <w:r>
+        <w:rPr>
+          <w:sz w:val="24"/>
+          <w:szCs w:val="24"/>
+        </w:rPr>
+        <w:t>- Time-based</w:t>
       </w:r>
     </w:p>
     <w:sectPr>
       <w:pgSz w:w="12240" w:h="15840"/>
-      <w:pgMar w:top="1440" w:right="1440" w:bottom="1440" w:left="1440" w:header="720" w:footer="720" w:gutter="0"/>
+      <w:pgMar w:top="720" w:right="720" w:bottom="720" w:left="720" w:header="720" w:footer="720" w:gutter="0"/>
       <w:cols w:space="720"/>
       <w:docGrid w:linePitch="360"/>
     </w:sectPr>
@@ -1420,7 +1161,6 @@
   <w:style w:type="character" w:default="1" w:styleId="DefaultParagraphFont">
     <w:name w:val="Default Paragraph Font"/>
     <w:uiPriority w:val="1"/>
-    <w:semiHidden/>
     <w:unhideWhenUsed/>
   </w:style>
   <w:style w:type="table" w:default="1" w:styleId="TableNormal">

</xml_diff>